<commit_message>
small changes done to paper 2 educ 121
</commit_message>
<xml_diff>
--- a/Fall 2017/Child lit/Effects of Cultural Authenticity.docx
+++ b/Fall 2017/Child lit/Effects of Cultural Authenticity.docx
@@ -155,6 +155,8 @@
         </w:rPr>
         <w:t xml:space="preserve"> </w:t>
       </w:r>
+      <w:bookmarkStart w:id="0" w:name="_GoBack"/>
+      <w:bookmarkEnd w:id="0"/>
     </w:p>
     <w:p>
       <w:pPr>
@@ -1556,25 +1558,15 @@
           <w:sz w:val="24"/>
           <w:szCs w:val="24"/>
         </w:rPr>
-        <w:t xml:space="preserve">(Ira </w:t>
-      </w:r>
-      <w:proofErr w:type="spellStart"/>
-      <w:r>
-        <w:rPr>
-          <w:rFonts w:ascii="Times New Roman" w:hAnsi="Times New Roman" w:cs="Times New Roman"/>
-          <w:sz w:val="24"/>
-          <w:szCs w:val="24"/>
-        </w:rPr>
-        <w:t>Shor</w:t>
-      </w:r>
-      <w:proofErr w:type="spellEnd"/>
-      <w:r>
-        <w:rPr>
-          <w:rFonts w:ascii="Times New Roman" w:hAnsi="Times New Roman" w:cs="Times New Roman"/>
-          <w:sz w:val="24"/>
-          <w:szCs w:val="24"/>
-        </w:rPr>
-        <w:t>, 1997, p. 1)</w:t>
+        <w:t>(</w:t>
+      </w:r>
+      <w:r>
+        <w:rPr>
+          <w:rFonts w:ascii="Times New Roman" w:hAnsi="Times New Roman" w:cs="Times New Roman"/>
+          <w:sz w:val="24"/>
+          <w:szCs w:val="24"/>
+        </w:rPr>
+        <w:t>p. 1)</w:t>
       </w:r>
       <w:r>
         <w:rPr>
@@ -1780,8 +1772,6 @@
         </w:rPr>
         <w:t>s.</w:t>
       </w:r>
-      <w:bookmarkStart w:id="0" w:name="_GoBack"/>
-      <w:bookmarkEnd w:id="0"/>
     </w:p>
     <w:p>
       <w:pPr>
@@ -2366,8 +2356,9 @@
           <w:szCs w:val="24"/>
           <w:shd w:val="clear" w:color="auto" w:fill="F1F4F5"/>
         </w:rPr>
-        <w:t>, Ira. “W</w:t>
-      </w:r>
+        <w:t xml:space="preserve">, I. (1997) </w:t>
+      </w:r>
+      <w:proofErr w:type="gramStart"/>
       <w:r>
         <w:rPr>
           <w:rFonts w:ascii="Times New Roman" w:hAnsi="Times New Roman" w:cs="Times New Roman"/>
@@ -2376,9 +2367,8 @@
           <w:szCs w:val="24"/>
           <w:shd w:val="clear" w:color="auto" w:fill="F1F4F5"/>
         </w:rPr>
-        <w:t>hat is critical literacy</w:t>
-      </w:r>
-      <w:proofErr w:type="gramStart"/>
+        <w:t>W</w:t>
+      </w:r>
       <w:r>
         <w:rPr>
           <w:rFonts w:ascii="Times New Roman" w:hAnsi="Times New Roman" w:cs="Times New Roman"/>
@@ -2387,8 +2377,9 @@
           <w:szCs w:val="24"/>
           <w:shd w:val="clear" w:color="auto" w:fill="F1F4F5"/>
         </w:rPr>
-        <w:t xml:space="preserve">? </w:t>
-      </w:r>
+        <w:t>hat</w:t>
+      </w:r>
+      <w:proofErr w:type="gramEnd"/>
       <w:r>
         <w:rPr>
           <w:rFonts w:ascii="Times New Roman" w:hAnsi="Times New Roman" w:cs="Times New Roman"/>
@@ -2397,9 +2388,8 @@
           <w:szCs w:val="24"/>
           <w:shd w:val="clear" w:color="auto" w:fill="F1F4F5"/>
         </w:rPr>
-        <w:t>”</w:t>
-      </w:r>
-      <w:proofErr w:type="gramEnd"/>
+        <w:t xml:space="preserve"> is critical literacy? </w:t>
+      </w:r>
       <w:r>
         <w:rPr>
           <w:rFonts w:ascii="Times New Roman" w:hAnsi="Times New Roman" w:cs="Times New Roman"/>
@@ -2431,7 +2421,59 @@
           <w:szCs w:val="24"/>
           <w:shd w:val="clear" w:color="auto" w:fill="F1F4F5"/>
         </w:rPr>
-        <w:t>, vol. 1, no. 4, 1997, digitalcommons.lesley.edu.</w:t>
+        <w:t xml:space="preserve">, </w:t>
+      </w:r>
+      <w:r>
+        <w:rPr>
+          <w:rFonts w:ascii="Times New Roman" w:hAnsi="Times New Roman" w:cs="Times New Roman"/>
+          <w:i/>
+          <w:color w:val="000000"/>
+          <w:sz w:val="24"/>
+          <w:szCs w:val="24"/>
+          <w:shd w:val="clear" w:color="auto" w:fill="F1F4F5"/>
+        </w:rPr>
+        <w:t>1</w:t>
+      </w:r>
+      <w:r>
+        <w:rPr>
+          <w:rFonts w:ascii="Times New Roman" w:hAnsi="Times New Roman" w:cs="Times New Roman"/>
+          <w:color w:val="000000"/>
+          <w:sz w:val="24"/>
+          <w:szCs w:val="24"/>
+          <w:shd w:val="clear" w:color="auto" w:fill="F1F4F5"/>
+        </w:rPr>
+        <w:t xml:space="preserve">, </w:t>
+      </w:r>
+      <w:r>
+        <w:rPr>
+          <w:rFonts w:ascii="Times New Roman" w:hAnsi="Times New Roman" w:cs="Times New Roman"/>
+          <w:i/>
+          <w:color w:val="000000"/>
+          <w:sz w:val="24"/>
+          <w:szCs w:val="24"/>
+          <w:shd w:val="clear" w:color="auto" w:fill="F1F4F5"/>
+        </w:rPr>
+        <w:t>4</w:t>
+      </w:r>
+      <w:r>
+        <w:rPr>
+          <w:rFonts w:ascii="Times New Roman" w:hAnsi="Times New Roman" w:cs="Times New Roman"/>
+          <w:color w:val="000000"/>
+          <w:sz w:val="24"/>
+          <w:szCs w:val="24"/>
+          <w:shd w:val="clear" w:color="auto" w:fill="F1F4F5"/>
+        </w:rPr>
+        <w:t xml:space="preserve">, </w:t>
+      </w:r>
+      <w:r>
+        <w:rPr>
+          <w:rFonts w:ascii="Times New Roman" w:hAnsi="Times New Roman" w:cs="Times New Roman"/>
+          <w:color w:val="000000"/>
+          <w:sz w:val="24"/>
+          <w:szCs w:val="24"/>
+          <w:shd w:val="clear" w:color="auto" w:fill="F1F4F5"/>
+        </w:rPr>
+        <w:t>digitalcommons.lesley.edu.</w:t>
       </w:r>
       <w:proofErr w:type="gramEnd"/>
     </w:p>
@@ -2541,7 +2583,7 @@
           <w:rPr>
             <w:noProof/>
           </w:rPr>
-          <w:t>6</w:t>
+          <w:t>2</w:t>
         </w:r>
         <w:r>
           <w:rPr>

</xml_diff>